<commit_message>
Changes to word doc instuctions
</commit_message>
<xml_diff>
--- a/What is this.docx
+++ b/What is this.docx
@@ -261,6 +261,7 @@
       <w:r>
         <w:t xml:space="preserve">the database table </w:t>
       </w:r>
+      <w:proofErr w:type="spellStart"/>
       <w:r>
         <w:rPr>
           <w:rFonts w:ascii="Consolas" w:hAnsi="Consolas" w:cs="Consolas"/>
@@ -269,8 +270,37 @@
         </w:rPr>
         <w:t>ProgramProfile</w:t>
       </w:r>
+      <w:proofErr w:type="spellEnd"/>
       <w:r>
         <w:t>.</w:t>
+      </w:r>
+    </w:p>
+    <w:p>
+      <w:pPr>
+        <w:pStyle w:val="ListParagraph"/>
+        <w:numPr>
+          <w:ilvl w:val="1"/>
+          <w:numId w:val="1"/>
+        </w:numPr>
+      </w:pPr>
+      <w:r>
+        <w:t>There are changes to the database you will need to make from an import (not worth listing here as the source Excel may change) but have a look at the .</w:t>
+      </w:r>
+      <w:proofErr w:type="spellStart"/>
+      <w:r>
+        <w:t>bak</w:t>
+      </w:r>
+      <w:proofErr w:type="spellEnd"/>
+      <w:r>
+        <w:t xml:space="preserve"> file so that you can determine the field names needed and also you will need to create an ‘Offering’ field in </w:t>
+      </w:r>
+      <w:proofErr w:type="spellStart"/>
+      <w:r>
+        <w:t>ProgramProfile</w:t>
+      </w:r>
+      <w:proofErr w:type="spellEnd"/>
+      <w:r>
+        <w:t xml:space="preserve"> table and run the SQL in Manual-Fixes.txt file.</w:t>
       </w:r>
       <w:r>
         <w:br/>
@@ -355,8 +385,8 @@
         <w:rPr>
           <w:rFonts w:ascii="Consolas" w:hAnsi="Consolas" w:cs="Consolas"/>
           <w:color w:val="000000"/>
-          <w:sz w:val="19"/>
-          <w:szCs w:val="19"/>
+          <w:sz w:val="14"/>
+          <w:szCs w:val="16"/>
           <w:highlight w:val="white"/>
         </w:rPr>
       </w:pPr>
@@ -364,8 +394,8 @@
         <w:rPr>
           <w:rFonts w:ascii="Consolas" w:hAnsi="Consolas" w:cs="Consolas"/>
           <w:color w:val="0000FF"/>
-          <w:sz w:val="19"/>
-          <w:szCs w:val="19"/>
+          <w:sz w:val="14"/>
+          <w:szCs w:val="16"/>
           <w:highlight w:val="white"/>
         </w:rPr>
         <w:t>SELECT</w:t>
@@ -374,8 +404,8 @@
         <w:rPr>
           <w:rFonts w:ascii="Consolas" w:hAnsi="Consolas" w:cs="Consolas"/>
           <w:color w:val="000000"/>
-          <w:sz w:val="19"/>
-          <w:szCs w:val="19"/>
+          <w:sz w:val="14"/>
+          <w:szCs w:val="16"/>
           <w:highlight w:val="white"/>
         </w:rPr>
         <w:t xml:space="preserve"> </w:t>
@@ -384,8 +414,8 @@
         <w:rPr>
           <w:rFonts w:ascii="Consolas" w:hAnsi="Consolas" w:cs="Consolas"/>
           <w:color w:val="000000"/>
-          <w:sz w:val="19"/>
-          <w:szCs w:val="19"/>
+          <w:sz w:val="14"/>
+          <w:szCs w:val="16"/>
           <w:highlight w:val="white"/>
         </w:rPr>
         <w:t>Distinct (</w:t>
@@ -394,8 +424,8 @@
         <w:rPr>
           <w:rFonts w:ascii="Consolas" w:hAnsi="Consolas" w:cs="Consolas"/>
           <w:color w:val="000000"/>
-          <w:sz w:val="19"/>
-          <w:szCs w:val="19"/>
+          <w:sz w:val="14"/>
+          <w:szCs w:val="16"/>
           <w:highlight w:val="white"/>
         </w:rPr>
         <w:t>[</w:t>
@@ -405,8 +435,8 @@
         <w:rPr>
           <w:rFonts w:ascii="Consolas" w:hAnsi="Consolas" w:cs="Consolas"/>
           <w:color w:val="000000"/>
-          <w:sz w:val="19"/>
-          <w:szCs w:val="19"/>
+          <w:sz w:val="14"/>
+          <w:szCs w:val="16"/>
           <w:highlight w:val="white"/>
         </w:rPr>
         <w:t>ProgramPlanCode</w:t>
@@ -416,39 +446,29 @@
         <w:rPr>
           <w:rFonts w:ascii="Consolas" w:hAnsi="Consolas" w:cs="Consolas"/>
           <w:color w:val="000000"/>
-          <w:sz w:val="19"/>
-          <w:szCs w:val="19"/>
-          <w:highlight w:val="white"/>
-        </w:rPr>
-        <w:t>]</w:t>
+          <w:sz w:val="14"/>
+          <w:szCs w:val="16"/>
+          <w:highlight w:val="white"/>
+        </w:rPr>
+        <w:t>])</w:t>
+      </w:r>
+      <w:proofErr w:type="gramStart"/>
+      <w:r>
+        <w:rPr>
+          <w:rFonts w:ascii="Consolas" w:hAnsi="Consolas" w:cs="Consolas"/>
+          <w:color w:val="808080"/>
+          <w:sz w:val="14"/>
+          <w:szCs w:val="16"/>
+          <w:highlight w:val="white"/>
+        </w:rPr>
+        <w:t>,</w:t>
       </w:r>
       <w:r>
         <w:rPr>
           <w:rFonts w:ascii="Consolas" w:hAnsi="Consolas" w:cs="Consolas"/>
           <w:color w:val="000000"/>
-          <w:sz w:val="19"/>
-          <w:szCs w:val="19"/>
-          <w:highlight w:val="white"/>
-        </w:rPr>
-        <w:t>)</w:t>
-      </w:r>
-      <w:proofErr w:type="gramStart"/>
-      <w:r>
-        <w:rPr>
-          <w:rFonts w:ascii="Consolas" w:hAnsi="Consolas" w:cs="Consolas"/>
-          <w:color w:val="808080"/>
-          <w:sz w:val="19"/>
-          <w:szCs w:val="19"/>
-          <w:highlight w:val="white"/>
-        </w:rPr>
-        <w:t>,</w:t>
-      </w:r>
-      <w:r>
-        <w:rPr>
-          <w:rFonts w:ascii="Consolas" w:hAnsi="Consolas" w:cs="Consolas"/>
-          <w:color w:val="000000"/>
-          <w:sz w:val="19"/>
-          <w:szCs w:val="19"/>
+          <w:sz w:val="14"/>
+          <w:szCs w:val="16"/>
           <w:highlight w:val="white"/>
         </w:rPr>
         <w:t>[</w:t>
@@ -459,8 +479,8 @@
         <w:rPr>
           <w:rFonts w:ascii="Consolas" w:hAnsi="Consolas" w:cs="Consolas"/>
           <w:color w:val="000000"/>
-          <w:sz w:val="19"/>
-          <w:szCs w:val="19"/>
+          <w:sz w:val="14"/>
+          <w:szCs w:val="16"/>
           <w:highlight w:val="white"/>
         </w:rPr>
         <w:t>DocumentName</w:t>
@@ -470,8 +490,80 @@
         <w:rPr>
           <w:rFonts w:ascii="Consolas" w:hAnsi="Consolas" w:cs="Consolas"/>
           <w:color w:val="000000"/>
-          <w:sz w:val="19"/>
-          <w:szCs w:val="19"/>
+          <w:sz w:val="14"/>
+          <w:szCs w:val="16"/>
+          <w:highlight w:val="white"/>
+        </w:rPr>
+        <w:t xml:space="preserve">] </w:t>
+      </w:r>
+      <w:r>
+        <w:rPr>
+          <w:rFonts w:ascii="Consolas" w:hAnsi="Consolas" w:cs="Consolas"/>
+          <w:color w:val="0000FF"/>
+          <w:sz w:val="14"/>
+          <w:szCs w:val="16"/>
+          <w:highlight w:val="white"/>
+        </w:rPr>
+        <w:t>FROM</w:t>
+      </w:r>
+      <w:r>
+        <w:rPr>
+          <w:rFonts w:ascii="Consolas" w:hAnsi="Consolas" w:cs="Consolas"/>
+          <w:color w:val="000000"/>
+          <w:sz w:val="14"/>
+          <w:szCs w:val="16"/>
+          <w:highlight w:val="white"/>
+        </w:rPr>
+        <w:t xml:space="preserve"> </w:t>
+      </w:r>
+      <w:r>
+        <w:rPr>
+          <w:rFonts w:ascii="Consolas" w:hAnsi="Consolas" w:cs="Consolas"/>
+          <w:color w:val="000000"/>
+          <w:sz w:val="14"/>
+          <w:szCs w:val="16"/>
+          <w:highlight w:val="white"/>
+        </w:rPr>
+        <w:t>[transparency]</w:t>
+      </w:r>
+      <w:r>
+        <w:rPr>
+          <w:rFonts w:ascii="Consolas" w:hAnsi="Consolas" w:cs="Consolas"/>
+          <w:color w:val="808080"/>
+          <w:sz w:val="14"/>
+          <w:szCs w:val="16"/>
+          <w:highlight w:val="white"/>
+        </w:rPr>
+        <w:t>.</w:t>
+      </w:r>
+      <w:r>
+        <w:rPr>
+          <w:rFonts w:ascii="Consolas" w:hAnsi="Consolas" w:cs="Consolas"/>
+          <w:color w:val="000000"/>
+          <w:sz w:val="14"/>
+          <w:szCs w:val="16"/>
+          <w:highlight w:val="white"/>
+        </w:rPr>
+        <w:t>[</w:t>
+      </w:r>
+      <w:proofErr w:type="spellStart"/>
+      <w:r>
+        <w:rPr>
+          <w:rFonts w:ascii="Consolas" w:hAnsi="Consolas" w:cs="Consolas"/>
+          <w:color w:val="000000"/>
+          <w:sz w:val="14"/>
+          <w:szCs w:val="16"/>
+          <w:highlight w:val="white"/>
+        </w:rPr>
+        <w:t>dbo</w:t>
+      </w:r>
+      <w:proofErr w:type="spellEnd"/>
+      <w:r>
+        <w:rPr>
+          <w:rFonts w:ascii="Consolas" w:hAnsi="Consolas" w:cs="Consolas"/>
+          <w:color w:val="000000"/>
+          <w:sz w:val="14"/>
+          <w:szCs w:val="16"/>
           <w:highlight w:val="white"/>
         </w:rPr>
         <w:t>]</w:t>
@@ -479,12 +571,44 @@
       <w:r>
         <w:rPr>
           <w:rFonts w:ascii="Consolas" w:hAnsi="Consolas" w:cs="Consolas"/>
+          <w:color w:val="808080"/>
+          <w:sz w:val="14"/>
+          <w:szCs w:val="16"/>
+          <w:highlight w:val="white"/>
+        </w:rPr>
+        <w:t>.</w:t>
+      </w:r>
+      <w:r>
+        <w:rPr>
+          <w:rFonts w:ascii="Consolas" w:hAnsi="Consolas" w:cs="Consolas"/>
           <w:color w:val="000000"/>
-          <w:sz w:val="19"/>
-          <w:szCs w:val="19"/>
-          <w:highlight w:val="white"/>
-        </w:rPr>
-        <w:t xml:space="preserve">  </w:t>
+          <w:sz w:val="14"/>
+          <w:szCs w:val="16"/>
+          <w:highlight w:val="white"/>
+        </w:rPr>
+        <w:t>[</w:t>
+      </w:r>
+      <w:proofErr w:type="spellStart"/>
+      <w:r>
+        <w:rPr>
+          <w:rFonts w:ascii="Consolas" w:hAnsi="Consolas" w:cs="Consolas"/>
+          <w:color w:val="000000"/>
+          <w:sz w:val="14"/>
+          <w:szCs w:val="16"/>
+          <w:highlight w:val="white"/>
+        </w:rPr>
+        <w:t>ProgramProfile</w:t>
+      </w:r>
+      <w:proofErr w:type="spellEnd"/>
+      <w:r>
+        <w:rPr>
+          <w:rFonts w:ascii="Consolas" w:hAnsi="Consolas" w:cs="Consolas"/>
+          <w:color w:val="000000"/>
+          <w:sz w:val="14"/>
+          <w:szCs w:val="16"/>
+          <w:highlight w:val="white"/>
+        </w:rPr>
+        <w:t>]</w:t>
       </w:r>
     </w:p>
     <w:p>
@@ -496,117 +620,126 @@
         <w:ind w:left="1440"/>
         <w:rPr>
           <w:rFonts w:ascii="Consolas" w:hAnsi="Consolas" w:cs="Consolas"/>
-          <w:color w:val="000000"/>
           <w:sz w:val="19"/>
           <w:szCs w:val="19"/>
-          <w:highlight w:val="white"/>
-        </w:rPr>
-      </w:pPr>
-      <w:r>
-        <w:rPr>
-          <w:rFonts w:ascii="Consolas" w:hAnsi="Consolas" w:cs="Consolas"/>
-          <w:color w:val="0000FF"/>
-          <w:sz w:val="19"/>
-          <w:szCs w:val="19"/>
-          <w:highlight w:val="white"/>
-        </w:rPr>
-        <w:t>FROM</w:t>
-      </w:r>
-      <w:r>
-        <w:rPr>
-          <w:rFonts w:ascii="Consolas" w:hAnsi="Consolas" w:cs="Consolas"/>
-          <w:color w:val="000000"/>
-          <w:sz w:val="19"/>
-          <w:szCs w:val="19"/>
-          <w:highlight w:val="white"/>
-        </w:rPr>
-        <w:t xml:space="preserve"> [transparency]</w:t>
-      </w:r>
-      <w:proofErr w:type="gramStart"/>
-      <w:r>
-        <w:rPr>
-          <w:rFonts w:ascii="Consolas" w:hAnsi="Consolas" w:cs="Consolas"/>
-          <w:color w:val="808080"/>
-          <w:sz w:val="19"/>
-          <w:szCs w:val="19"/>
-          <w:highlight w:val="white"/>
-        </w:rPr>
+        </w:rPr>
+      </w:pPr>
+    </w:p>
+    <w:p>
+      <w:pPr>
+        <w:pStyle w:val="ListParagraph"/>
+        <w:numPr>
+          <w:ilvl w:val="1"/>
+          <w:numId w:val="1"/>
+        </w:numPr>
+      </w:pPr>
+      <w:r>
+        <w:t>The query will return</w:t>
+      </w:r>
+      <w:r>
+        <w:t xml:space="preserve"> a list of </w:t>
+      </w:r>
+      <w:r>
+        <w:t xml:space="preserve">all </w:t>
+      </w:r>
+      <w:r>
+        <w:t xml:space="preserve">the pages and the </w:t>
+      </w:r>
+      <w:r>
+        <w:t>PDF d</w:t>
+      </w:r>
+      <w:r>
+        <w:t xml:space="preserve">oc names. Put these into Excel or a text editor using delimited fields and use this as a template to build </w:t>
+      </w:r>
+      <w:r>
+        <w:t>the</w:t>
+      </w:r>
+      <w:r>
+        <w:t xml:space="preserve"> command</w:t>
+      </w:r>
+      <w:r>
+        <w:t>(</w:t>
+      </w:r>
+      <w:r>
+        <w:t>s</w:t>
+      </w:r>
+      <w:r>
+        <w:t>)</w:t>
+      </w:r>
+      <w:r>
         <w:t>.</w:t>
       </w:r>
-      <w:r>
-        <w:rPr>
-          <w:rFonts w:ascii="Consolas" w:hAnsi="Consolas" w:cs="Consolas"/>
-          <w:color w:val="000000"/>
-          <w:sz w:val="19"/>
-          <w:szCs w:val="19"/>
-          <w:highlight w:val="white"/>
-        </w:rPr>
-        <w:t>[</w:t>
-      </w:r>
-      <w:proofErr w:type="spellStart"/>
-      <w:proofErr w:type="gramEnd"/>
-      <w:r>
-        <w:rPr>
-          <w:rFonts w:ascii="Consolas" w:hAnsi="Consolas" w:cs="Consolas"/>
-          <w:color w:val="000000"/>
-          <w:sz w:val="19"/>
-          <w:szCs w:val="19"/>
-          <w:highlight w:val="white"/>
-        </w:rPr>
-        <w:t>dbo</w:t>
-      </w:r>
-      <w:proofErr w:type="spellEnd"/>
-      <w:r>
-        <w:rPr>
-          <w:rFonts w:ascii="Consolas" w:hAnsi="Consolas" w:cs="Consolas"/>
-          <w:color w:val="000000"/>
-          <w:sz w:val="19"/>
-          <w:szCs w:val="19"/>
-          <w:highlight w:val="white"/>
-        </w:rPr>
-        <w:t>]</w:t>
-      </w:r>
-      <w:r>
-        <w:rPr>
-          <w:rFonts w:ascii="Consolas" w:hAnsi="Consolas" w:cs="Consolas"/>
-          <w:color w:val="808080"/>
-          <w:sz w:val="19"/>
-          <w:szCs w:val="19"/>
-          <w:highlight w:val="white"/>
-        </w:rPr>
-        <w:t>.</w:t>
-      </w:r>
-      <w:r>
-        <w:rPr>
-          <w:rFonts w:ascii="Consolas" w:hAnsi="Consolas" w:cs="Consolas"/>
-          <w:color w:val="000000"/>
-          <w:sz w:val="19"/>
-          <w:szCs w:val="19"/>
-          <w:highlight w:val="white"/>
-        </w:rPr>
-        <w:t>[</w:t>
-      </w:r>
-      <w:proofErr w:type="spellStart"/>
-      <w:r>
-        <w:rPr>
-          <w:rFonts w:ascii="Consolas" w:hAnsi="Consolas" w:cs="Consolas"/>
-          <w:color w:val="000000"/>
-          <w:sz w:val="19"/>
-          <w:szCs w:val="19"/>
-          <w:highlight w:val="white"/>
-        </w:rPr>
-        <w:t>ProgramProfile</w:t>
-      </w:r>
-      <w:proofErr w:type="spellEnd"/>
-      <w:r>
-        <w:rPr>
-          <w:rFonts w:ascii="Consolas" w:hAnsi="Consolas" w:cs="Consolas"/>
-          <w:color w:val="000000"/>
-          <w:sz w:val="19"/>
-          <w:szCs w:val="19"/>
-          <w:highlight w:val="white"/>
-        </w:rPr>
-        <w:t>]</w:t>
+    </w:p>
+    <w:p>
+      <w:pPr>
+        <w:pStyle w:val="ListParagraph"/>
+        <w:numPr>
+          <w:ilvl w:val="1"/>
+          <w:numId w:val="1"/>
+        </w:numPr>
+      </w:pPr>
+      <w:r>
+        <w:t xml:space="preserve">Run a </w:t>
+      </w:r>
+      <w:r>
+        <w:rPr>
+          <w:rFonts w:ascii="Consolas" w:hAnsi="Consolas" w:cs="Consolas"/>
+          <w:sz w:val="20"/>
+          <w:szCs w:val="20"/>
+        </w:rPr>
+        <w:t>cmd</w:t>
+      </w:r>
+      <w:r>
+        <w:t xml:space="preserve"> prompt from the </w:t>
+      </w:r>
+      <w:r>
+        <w:rPr>
+          <w:rFonts w:ascii="Consolas" w:hAnsi="Consolas" w:cs="Consolas"/>
+          <w:sz w:val="20"/>
+          <w:szCs w:val="20"/>
+        </w:rPr>
+        <w:t>wkhtmltopdf</w:t>
+      </w:r>
+      <w:r>
+        <w:t xml:space="preserve"> tool folder: e.g. C:\Program Files (x86)\wkhtmltopdf\bin </w:t>
+      </w:r>
+    </w:p>
+    <w:p>
+      <w:pPr>
+        <w:pStyle w:val="ListParagraph"/>
+        <w:numPr>
+          <w:ilvl w:val="1"/>
+          <w:numId w:val="1"/>
+        </w:numPr>
+      </w:pPr>
+      <w:r>
+        <w:t>Here is a sample of what your command should look like, you will need this line per every report</w:t>
+      </w:r>
+      <w:r>
+        <w:t>...</w:t>
+      </w:r>
+      <w:r>
+        <w:t xml:space="preserve"> If you have prepared the data in a text editor you can copy the entire file and right-click into the command prompt and it will process every line (if you use the example below make sure you have a </w:t>
+      </w:r>
+      <w:r>
+        <w:rPr>
+          <w:rFonts w:ascii="Consolas" w:hAnsi="Consolas" w:cs="Consolas"/>
+          <w:sz w:val="20"/>
+          <w:szCs w:val="20"/>
+        </w:rPr>
+        <w:t>C:\temp folder</w:t>
+      </w:r>
+      <w:r>
+        <w:t xml:space="preserve"> that you can </w:t>
+      </w:r>
+      <w:r>
+        <w:rPr>
+          <w:i/>
+        </w:rPr>
+        <w:t>write</w:t>
+      </w:r>
+      <w:r>
+        <w:t xml:space="preserve"> to.</w:t>
       </w:r>
     </w:p>
     <w:p>
@@ -617,137 +750,6 @@
         <w:spacing w:after="0" w:line="240" w:lineRule="auto"/>
         <w:ind w:left="1440"/>
         <w:rPr>
-          <w:rFonts w:ascii="Consolas" w:hAnsi="Consolas" w:cs="Consolas"/>
-          <w:sz w:val="19"/>
-          <w:szCs w:val="19"/>
-        </w:rPr>
-      </w:pPr>
-    </w:p>
-    <w:p>
-      <w:pPr>
-        <w:pStyle w:val="ListParagraph"/>
-        <w:numPr>
-          <w:ilvl w:val="1"/>
-          <w:numId w:val="1"/>
-        </w:numPr>
-      </w:pPr>
-      <w:r>
-        <w:t>The query will return</w:t>
-      </w:r>
-      <w:r>
-        <w:t xml:space="preserve"> a list of </w:t>
-      </w:r>
-      <w:r>
-        <w:t xml:space="preserve">all </w:t>
-      </w:r>
-      <w:r>
-        <w:t xml:space="preserve">the pages and the </w:t>
-      </w:r>
-      <w:r>
-        <w:t>PDF d</w:t>
-      </w:r>
-      <w:r>
-        <w:t xml:space="preserve">oc names. Put these into Excel or a text editor using delimited fields and use this as a template to build </w:t>
-      </w:r>
-      <w:r>
-        <w:t>the</w:t>
-      </w:r>
-      <w:r>
-        <w:t xml:space="preserve"> command</w:t>
-      </w:r>
-      <w:r>
-        <w:t>(</w:t>
-      </w:r>
-      <w:r>
-        <w:t>s</w:t>
-      </w:r>
-      <w:r>
-        <w:t>)</w:t>
-      </w:r>
-      <w:r>
-        <w:t>.</w:t>
-      </w:r>
-    </w:p>
-    <w:p>
-      <w:pPr>
-        <w:pStyle w:val="ListParagraph"/>
-        <w:numPr>
-          <w:ilvl w:val="1"/>
-          <w:numId w:val="1"/>
-        </w:numPr>
-      </w:pPr>
-      <w:r>
-        <w:t xml:space="preserve">Run a </w:t>
-      </w:r>
-      <w:r>
-        <w:rPr>
-          <w:rFonts w:ascii="Consolas" w:hAnsi="Consolas" w:cs="Consolas"/>
-          <w:sz w:val="20"/>
-          <w:szCs w:val="20"/>
-        </w:rPr>
-        <w:t>cmd</w:t>
-      </w:r>
-      <w:r>
-        <w:t xml:space="preserve"> prompt from the </w:t>
-      </w:r>
-      <w:r>
-        <w:rPr>
-          <w:rFonts w:ascii="Consolas" w:hAnsi="Consolas" w:cs="Consolas"/>
-          <w:sz w:val="20"/>
-          <w:szCs w:val="20"/>
-        </w:rPr>
-        <w:t>wkhtmltopdf</w:t>
-      </w:r>
-      <w:r>
-        <w:t xml:space="preserve"> tool folder: e.g. C:\Program Files (x86)\wkhtmltopdf\bin </w:t>
-      </w:r>
-    </w:p>
-    <w:p>
-      <w:pPr>
-        <w:pStyle w:val="ListParagraph"/>
-        <w:numPr>
-          <w:ilvl w:val="1"/>
-          <w:numId w:val="1"/>
-        </w:numPr>
-      </w:pPr>
-      <w:r>
-        <w:t>Here is a sample of what your command should look like, you will need this line per every report</w:t>
-      </w:r>
-      <w:r>
-        <w:t>...</w:t>
-      </w:r>
-      <w:r>
-        <w:t xml:space="preserve"> If you have prepared the data in a text editor you can copy the entire file and right-click into the command prompt and it will process every line (if you use the example below make sure you have a </w:t>
-      </w:r>
-      <w:r>
-        <w:rPr>
-          <w:rFonts w:ascii="Consolas" w:hAnsi="Consolas" w:cs="Consolas"/>
-          <w:sz w:val="20"/>
-          <w:szCs w:val="20"/>
-        </w:rPr>
-        <w:t>C:\temp folder</w:t>
-      </w:r>
-      <w:r>
-        <w:t xml:space="preserve"> that you can </w:t>
-      </w:r>
-      <w:r>
-        <w:rPr>
-          <w:i/>
-        </w:rPr>
-        <w:t>write</w:t>
-      </w:r>
-      <w:r>
-        <w:t xml:space="preserve"> to.</w:t>
-      </w:r>
-    </w:p>
-    <w:p>
-      <w:pPr>
-        <w:autoSpaceDE w:val="0"/>
-        <w:autoSpaceDN w:val="0"/>
-        <w:adjustRightInd w:val="0"/>
-        <w:spacing w:after="0" w:line="240" w:lineRule="auto"/>
-        <w:ind w:left="1440"/>
-        <w:rPr>
           <w:noProof/>
           <w:lang w:eastAsia="en-AU"/>
         </w:rPr>
@@ -772,8 +774,15 @@
         </w:rPr>
         <w:t xml:space="preserve"> -O landscape http://localhost:8080/program-profile-report.asp?ppc=ISM-DBBN C:\temp\ISM-DBBN.pdf</w:t>
       </w:r>
-      <w:bookmarkStart w:id="0" w:name="_GoBack"/>
-      <w:bookmarkEnd w:id="0"/>
+      <w:r>
+        <w:rPr>
+          <w:rFonts w:ascii="Consolas" w:hAnsi="Consolas" w:cs="Consolas"/>
+          <w:color w:val="0000FF"/>
+          <w:sz w:val="16"/>
+          <w:szCs w:val="16"/>
+        </w:rPr>
+        <w:br/>
+      </w:r>
       <w:r>
         <w:rPr>
           <w:noProof/>
@@ -781,23 +790,6 @@
         </w:rPr>
         <w:br/>
       </w:r>
-    </w:p>
-    <w:p>
-      <w:pPr>
-        <w:autoSpaceDE w:val="0"/>
-        <w:autoSpaceDN w:val="0"/>
-        <w:adjustRightInd w:val="0"/>
-        <w:spacing w:after="0" w:line="240" w:lineRule="auto"/>
-        <w:ind w:left="1080"/>
-        <w:jc w:val="center"/>
-        <w:rPr>
-          <w:rFonts w:ascii="Consolas" w:hAnsi="Consolas" w:cs="Consolas"/>
-          <w:color w:val="0000FF"/>
-          <w:sz w:val="19"/>
-          <w:szCs w:val="19"/>
-          <w:highlight w:val="white"/>
-        </w:rPr>
-      </w:pPr>
       <w:r>
         <w:rPr>
           <w:noProof/>
@@ -805,7 +797,7 @@
         </w:rPr>
         <w:drawing>
           <wp:inline distT="0" distB="0" distL="0" distR="0" wp14:anchorId="5766651A" wp14:editId="54BCB5EA">
-            <wp:extent cx="3930650" cy="1985793"/>
+            <wp:extent cx="3524250" cy="1780476"/>
             <wp:effectExtent l="0" t="0" r="0" b="0"/>
             <wp:docPr id="1" name="Picture 1"/>
             <wp:cNvGraphicFramePr>
@@ -827,7 +819,7 @@
                   <pic:spPr>
                     <a:xfrm>
                       <a:off x="0" y="0"/>
-                      <a:ext cx="4021146" cy="2031512"/>
+                      <a:ext cx="3614739" cy="1826192"/>
                     </a:xfrm>
                     <a:prstGeom prst="rect">
                       <a:avLst/>
@@ -861,6 +853,66 @@
         </w:rPr>
         <w:t xml:space="preserve"> </w:t>
       </w:r>
+      <w:bookmarkStart w:id="0" w:name="_GoBack"/>
+      <w:bookmarkEnd w:id="0"/>
+    </w:p>
+    <w:p>
+      <w:pPr>
+        <w:pStyle w:val="ListParagraph"/>
+        <w:numPr>
+          <w:ilvl w:val="0"/>
+          <w:numId w:val="1"/>
+        </w:numPr>
+        <w:rPr>
+          <w:b/>
+          <w:color w:val="2E74B5" w:themeColor="accent1" w:themeShade="BF"/>
+        </w:rPr>
+      </w:pPr>
+      <w:r>
+        <w:rPr>
+          <w:b/>
+          <w:color w:val="2E74B5" w:themeColor="accent1" w:themeShade="BF"/>
+        </w:rPr>
+        <w:lastRenderedPageBreak/>
+        <w:t>Manual Fixes</w:t>
+      </w:r>
+    </w:p>
+    <w:p>
+      <w:pPr>
+        <w:pStyle w:val="ListParagraph"/>
+        <w:autoSpaceDE w:val="0"/>
+        <w:autoSpaceDN w:val="0"/>
+        <w:adjustRightInd w:val="0"/>
+        <w:spacing w:after="0" w:line="240" w:lineRule="auto"/>
+        <w:ind w:left="644"/>
+        <w:rPr>
+          <w:rFonts w:ascii="Consolas" w:hAnsi="Consolas" w:cs="Consolas"/>
+          <w:sz w:val="19"/>
+          <w:szCs w:val="19"/>
+        </w:rPr>
+      </w:pPr>
+      <w:r>
+        <w:rPr>
+          <w:rFonts w:ascii="Consolas" w:hAnsi="Consolas" w:cs="Consolas"/>
+          <w:sz w:val="19"/>
+          <w:szCs w:val="19"/>
+        </w:rPr>
+        <w:t>In this folder is a manual-fixes file with more instructions. You will need run the SQL and then combine the PDFs that are listed with 2 offerings.</w:t>
+      </w:r>
+    </w:p>
+    <w:p>
+      <w:pPr>
+        <w:autoSpaceDE w:val="0"/>
+        <w:autoSpaceDN w:val="0"/>
+        <w:adjustRightInd w:val="0"/>
+        <w:spacing w:after="0" w:line="240" w:lineRule="auto"/>
+        <w:jc w:val="both"/>
+        <w:rPr>
+          <w:rFonts w:ascii="Consolas" w:hAnsi="Consolas" w:cs="Consolas"/>
+          <w:sz w:val="19"/>
+          <w:szCs w:val="19"/>
+        </w:rPr>
+      </w:pPr>
     </w:p>
     <w:sectPr>
       <w:headerReference w:type="default" r:id="rId10"/>
@@ -1000,7 +1052,7 @@
       <w:lvlText w:val="%1."/>
       <w:lvlJc w:val="left"/>
       <w:pPr>
-        <w:ind w:left="720" w:hanging="360"/>
+        <w:ind w:left="644" w:hanging="360"/>
       </w:pPr>
       <w:rPr>
         <w:rFonts w:hint="default"/>

</xml_diff>